<commit_message>
Update Bản Báo Cáo Thực Tập Cơ Sở.docx
</commit_message>
<xml_diff>
--- a/Bản Báo Cáo Thực Tập Cơ Sở.docx
+++ b/Bản Báo Cáo Thực Tập Cơ Sở.docx
@@ -4,116 +4,840 @@
   <w:body>
     <w:p>
       <w:pPr>
+        <w:ind w:firstLine="0"/>
         <w:jc w:val="center"/>
         <w:rPr>
           <w:b/>
-          <w:sz w:val="48"/>
-          <w:szCs w:val="48"/>
-        </w:rPr>
-      </w:pPr>
-      <w:r>
-        <w:rPr>
-          <w:b/>
-          <w:sz w:val="48"/>
-          <w:szCs w:val="48"/>
-        </w:rPr>
-        <w:t>Bản Báo Cáo Thực Tập Cơ Sở</w:t>
-      </w:r>
-    </w:p>
-    <w:p>
-      <w:pPr>
-        <w:rPr>
-          <w:sz w:val="24"/>
-          <w:szCs w:val="24"/>
-        </w:rPr>
-      </w:pPr>
-      <w:r>
-        <w:rPr>
-          <w:sz w:val="24"/>
-          <w:szCs w:val="24"/>
+          <w:color w:val="000000"/>
+          <w:sz w:val="28"/>
+          <w:szCs w:val="28"/>
+        </w:rPr>
+      </w:pPr>
+      <w:r>
+        <w:rPr>
+          <w:b/>
+          <w:color w:val="000000"/>
+          <w:sz w:val="28"/>
+          <w:szCs w:val="28"/>
+        </w:rPr>
+        <w:t xml:space="preserve">BỘ </w:t>
+      </w:r>
+      <w:r>
+        <w:rPr>
+          <w:b/>
+          <w:color w:val="000000"/>
+          <w:sz w:val="28"/>
+          <w:szCs w:val="28"/>
+        </w:rPr>
+        <w:t>GIÁO DỤC VÀ ĐÀO TẠO</w:t>
+      </w:r>
+    </w:p>
+    <w:p>
+      <w:pPr>
+        <w:ind w:firstLine="0"/>
+        <w:jc w:val="center"/>
+        <w:rPr>
+          <w:color w:val="000000"/>
+          <w:sz w:val="28"/>
+          <w:szCs w:val="28"/>
+        </w:rPr>
+      </w:pPr>
+      <w:r>
+        <w:rPr>
+          <w:b/>
+          <w:color w:val="000000"/>
+          <w:sz w:val="32"/>
+          <w:szCs w:val="32"/>
+        </w:rPr>
+        <w:t xml:space="preserve">TRƯỜNG ĐẠI HỌC </w:t>
+      </w:r>
+      <w:r>
+        <w:rPr>
+          <w:b/>
+          <w:color w:val="000000"/>
+          <w:sz w:val="32"/>
+          <w:szCs w:val="32"/>
+        </w:rPr>
+        <w:t>NHA TRANG</w:t>
+      </w:r>
+      <w:r>
+        <w:rPr>
+          <w:color w:val="000000"/>
+          <w:sz w:val="28"/>
+          <w:szCs w:val="28"/>
+        </w:rPr>
+        <w:t xml:space="preserve"> </w:t>
+      </w:r>
+    </w:p>
+    <w:p>
+      <w:pPr>
+        <w:ind w:firstLine="0"/>
+        <w:jc w:val="center"/>
+        <w:rPr>
+          <w:b/>
+          <w:color w:val="000000"/>
+          <w:sz w:val="32"/>
+          <w:szCs w:val="32"/>
+        </w:rPr>
+      </w:pPr>
+      <w:r>
+        <w:rPr>
+          <w:b/>
+          <w:color w:val="000000"/>
+          <w:sz w:val="32"/>
+          <w:szCs w:val="32"/>
+        </w:rPr>
+        <w:t xml:space="preserve">KHOA </w:t>
+      </w:r>
+      <w:r>
+        <w:rPr>
+          <w:b/>
+          <w:color w:val="000000"/>
+          <w:sz w:val="32"/>
+          <w:szCs w:val="32"/>
+        </w:rPr>
+        <w:t>CÔNG NGHỆ THÔNG TIN</w:t>
+      </w:r>
+    </w:p>
+    <w:p>
+      <w:pPr>
+        <w:ind w:firstLine="720"/>
+        <w:rPr>
+          <w:b/>
+          <w:color w:val="000000"/>
+          <w:sz w:val="28"/>
+          <w:szCs w:val="28"/>
+        </w:rPr>
+      </w:pPr>
+    </w:p>
+    <w:p>
+      <w:pPr>
+        <w:ind w:firstLine="720"/>
+        <w:jc w:val="center"/>
+        <w:rPr>
+          <w:b/>
+          <w:color w:val="000000"/>
+          <w:sz w:val="32"/>
+          <w:szCs w:val="32"/>
+        </w:rPr>
+      </w:pPr>
+    </w:p>
+    <w:p>
+      <w:pPr>
+        <w:ind w:firstLine="720"/>
+        <w:jc w:val="center"/>
+        <w:rPr>
+          <w:b/>
+          <w:color w:val="000000"/>
+          <w:sz w:val="32"/>
+          <w:szCs w:val="32"/>
+        </w:rPr>
+      </w:pPr>
+    </w:p>
+    <w:p>
+      <w:pPr>
+        <w:ind w:firstLine="720"/>
+        <w:jc w:val="center"/>
+        <w:rPr>
+          <w:b/>
+          <w:color w:val="000000"/>
+          <w:sz w:val="32"/>
+          <w:szCs w:val="32"/>
+        </w:rPr>
+      </w:pPr>
+    </w:p>
+    <w:p>
+      <w:pPr>
+        <w:ind w:firstLine="720"/>
+        <w:jc w:val="center"/>
+        <w:rPr>
+          <w:b/>
+          <w:color w:val="000000"/>
+          <w:sz w:val="32"/>
+          <w:szCs w:val="32"/>
+        </w:rPr>
+      </w:pPr>
+    </w:p>
+    <w:p>
+      <w:pPr>
+        <w:ind w:firstLine="720"/>
+        <w:jc w:val="center"/>
+        <w:rPr>
+          <w:b/>
+          <w:color w:val="000000"/>
+          <w:sz w:val="32"/>
+          <w:szCs w:val="32"/>
+        </w:rPr>
+      </w:pPr>
+    </w:p>
+    <w:p>
+      <w:pPr>
+        <w:ind w:firstLine="0"/>
+        <w:jc w:val="center"/>
+        <w:rPr>
+          <w:b/>
+          <w:color w:val="000000"/>
+          <w:sz w:val="32"/>
+          <w:szCs w:val="32"/>
+        </w:rPr>
+      </w:pPr>
+      <w:r>
+        <w:rPr>
+          <w:b/>
+          <w:color w:val="000000"/>
+          <w:sz w:val="32"/>
+          <w:szCs w:val="32"/>
+        </w:rPr>
+        <w:t>BÁO CÁO THỰC TẬP CHUYÊN NGÀNH</w:t>
+      </w:r>
+    </w:p>
+    <w:p>
+      <w:pPr>
+        <w:ind w:firstLine="720"/>
+        <w:jc w:val="center"/>
+        <w:rPr>
+          <w:b/>
+          <w:color w:val="000000"/>
+          <w:sz w:val="32"/>
+          <w:szCs w:val="32"/>
+        </w:rPr>
+      </w:pPr>
+    </w:p>
+    <w:p>
+      <w:pPr>
+        <w:rPr>
+          <w:b/>
+          <w:color w:val="000000"/>
+        </w:rPr>
+      </w:pPr>
+    </w:p>
+    <w:p>
+      <w:pPr>
+        <w:jc w:val="center"/>
+        <w:rPr>
+          <w:b/>
+          <w:color w:val="000000"/>
+          <w:sz w:val="28"/>
+          <w:szCs w:val="28"/>
+        </w:rPr>
+      </w:pPr>
+      <w:r>
+        <w:rPr>
+          <w:b/>
+          <w:color w:val="000000"/>
+          <w:sz w:val="28"/>
+          <w:szCs w:val="28"/>
+        </w:rPr>
+        <w:t>………………Th</w:t>
+      </w:r>
+      <w:r>
+        <w:rPr>
+          <w:b/>
+          <w:color w:val="000000"/>
+          <w:sz w:val="28"/>
+          <w:szCs w:val="28"/>
+        </w:rPr>
+        <w:t>ực tập cơ sở</w:t>
+      </w:r>
+      <w:r>
+        <w:rPr>
+          <w:b/>
+          <w:color w:val="000000"/>
+          <w:sz w:val="28"/>
+          <w:szCs w:val="28"/>
+        </w:rPr>
+        <w:t>………......................</w:t>
+      </w:r>
+    </w:p>
+    <w:p>
+      <w:pPr>
+        <w:jc w:val="center"/>
+        <w:rPr>
+          <w:b/>
+          <w:color w:val="000000"/>
+          <w:sz w:val="28"/>
+          <w:szCs w:val="28"/>
+        </w:rPr>
+      </w:pPr>
+      <w:r>
+        <w:rPr>
+          <w:b/>
+          <w:color w:val="000000"/>
+          <w:sz w:val="28"/>
+          <w:szCs w:val="28"/>
+        </w:rPr>
+        <w:t>………………………………………………………………………</w:t>
+      </w:r>
+    </w:p>
+    <w:p>
+      <w:pPr>
+        <w:jc w:val="center"/>
+        <w:rPr>
+          <w:b/>
+          <w:color w:val="000000"/>
+          <w:sz w:val="28"/>
+          <w:szCs w:val="28"/>
+        </w:rPr>
+      </w:pPr>
+      <w:r>
+        <w:rPr>
+          <w:b/>
+          <w:color w:val="000000"/>
+          <w:sz w:val="28"/>
+          <w:szCs w:val="28"/>
+        </w:rPr>
+        <w:t>...........................................................................................................</w:t>
+      </w:r>
+    </w:p>
+    <w:p>
+      <w:pPr>
+        <w:ind w:firstLine="720"/>
+        <w:jc w:val="center"/>
+        <w:rPr>
+          <w:b/>
+          <w:color w:val="000000"/>
+        </w:rPr>
+      </w:pPr>
+    </w:p>
+    <w:p>
+      <w:pPr>
+        <w:rPr>
+          <w:b/>
+          <w:color w:val="000000"/>
+        </w:rPr>
+      </w:pPr>
+    </w:p>
+    <w:p>
+      <w:pPr>
+        <w:rPr>
+          <w:b/>
+          <w:color w:val="000000"/>
+        </w:rPr>
+      </w:pPr>
+    </w:p>
+    <w:p>
+      <w:pPr>
+        <w:tabs>
+          <w:tab w:val="left" w:pos="2268"/>
+          <w:tab w:val="left" w:leader="dot" w:pos="7938"/>
+        </w:tabs>
+        <w:ind w:firstLine="2268"/>
+        <w:rPr>
+          <w:color w:val="000000"/>
+        </w:rPr>
+      </w:pPr>
+      <w:r>
+        <w:rPr>
+          <w:color w:val="000000"/>
+        </w:rPr>
+        <w:t>Giáo viên</w:t>
+      </w:r>
+      <w:r>
+        <w:rPr>
+          <w:color w:val="000000"/>
+        </w:rPr>
+        <w:t xml:space="preserve"> hướng dẫn: </w:t>
+      </w:r>
+      <w:r>
+        <w:rPr>
+          <w:b/>
+          <w:color w:val="000000"/>
+        </w:rPr>
+        <w:t xml:space="preserve"> </w:t>
+      </w:r>
+      <w:r>
+        <w:rPr>
+          <w:b/>
+          <w:color w:val="000000"/>
+        </w:rPr>
+        <w:t>Mai Cường Thọ</w:t>
+      </w:r>
+      <w:r>
+        <w:rPr>
+          <w:color w:val="000000"/>
         </w:rPr>
         <w:tab/>
-        <w:t xml:space="preserve"> Giảng viên hướng dẫn : Mai Cường Thọ</w:t>
-      </w:r>
-    </w:p>
-    <w:p>
-      <w:pPr>
-        <w:rPr>
-          <w:sz w:val="24"/>
-          <w:szCs w:val="24"/>
-        </w:rPr>
-      </w:pPr>
-    </w:p>
-    <w:p>
-      <w:pPr>
-        <w:rPr>
-          <w:sz w:val="24"/>
-          <w:szCs w:val="24"/>
-        </w:rPr>
-      </w:pPr>
-      <w:r>
-        <w:rPr>
-          <w:sz w:val="24"/>
-          <w:szCs w:val="24"/>
-        </w:rPr>
-        <w:t>Sinh viên : Chu Triệu Khang – MSSV : 58131319 – Lớp : 58</w:t>
-      </w:r>
-      <w:r>
-        <w:rPr>
-          <w:sz w:val="24"/>
-          <w:szCs w:val="24"/>
+      </w:r>
+    </w:p>
+    <w:p>
+      <w:pPr>
+        <w:tabs>
+          <w:tab w:val="left" w:pos="2268"/>
+          <w:tab w:val="left" w:leader="dot" w:pos="7938"/>
+        </w:tabs>
+        <w:ind w:firstLine="2268"/>
+        <w:rPr>
+          <w:b/>
+          <w:color w:val="000000"/>
+        </w:rPr>
+      </w:pPr>
+      <w:r>
+        <w:rPr>
+          <w:color w:val="000000"/>
+        </w:rPr>
+        <w:t>Sinh viên thực hiện:</w:t>
+      </w:r>
+      <w:r>
+        <w:rPr>
+          <w:b/>
+          <w:color w:val="000000"/>
+        </w:rPr>
+        <w:t xml:space="preserve"> </w:t>
+      </w:r>
+      <w:r>
+        <w:rPr>
+          <w:b/>
+          <w:color w:val="000000"/>
+        </w:rPr>
+        <w:t>Chu Triệu Khang</w:t>
+      </w:r>
+      <w:r>
+        <w:rPr>
+          <w:b/>
+          <w:color w:val="000000"/>
+        </w:rPr>
+        <w:tab/>
+      </w:r>
+      <w:r>
+        <w:rPr>
+          <w:color w:val="000000"/>
+        </w:rPr>
+        <w:tab/>
+      </w:r>
+      <w:r>
+        <w:rPr>
+          <w:b/>
+          <w:color w:val="000000"/>
+        </w:rPr>
+        <w:t xml:space="preserve">  </w:t>
+      </w:r>
+    </w:p>
+    <w:p>
+      <w:pPr>
+        <w:tabs>
+          <w:tab w:val="left" w:pos="2268"/>
+          <w:tab w:val="left" w:leader="dot" w:pos="7938"/>
+        </w:tabs>
+        <w:ind w:firstLine="2268"/>
+        <w:rPr>
+          <w:color w:val="000000"/>
+        </w:rPr>
+      </w:pPr>
+      <w:r>
+        <w:rPr>
+          <w:color w:val="000000"/>
+        </w:rPr>
+        <w:t>Lớp</w:t>
+      </w:r>
+      <w:r>
+        <w:rPr>
+          <w:b/>
+          <w:color w:val="000000"/>
+        </w:rPr>
+        <w:t xml:space="preserve">:    </w:t>
+      </w:r>
+      <w:r>
+        <w:rPr>
+          <w:b/>
+          <w:color w:val="000000"/>
+        </w:rPr>
+        <w:t>58</w:t>
+      </w:r>
+      <w:r>
+        <w:rPr>
+          <w:b/>
+          <w:color w:val="000000"/>
           <w:vertAlign w:val="superscript"/>
         </w:rPr>
         <w:t>TH</w:t>
       </w:r>
       <w:r>
         <w:rPr>
-          <w:sz w:val="24"/>
-          <w:szCs w:val="24"/>
+          <w:b/>
+          <w:color w:val="000000"/>
         </w:rPr>
         <w:t>2</w:t>
       </w:r>
-    </w:p>
-    <w:p>
-      <w:pPr>
-        <w:rPr>
-          <w:sz w:val="24"/>
-          <w:szCs w:val="24"/>
-        </w:rPr>
-      </w:pPr>
-      <w:r>
-        <w:rPr>
-          <w:sz w:val="24"/>
-          <w:szCs w:val="24"/>
-        </w:rPr>
-        <w:t>Lí do : Đầu tiên em xin gửi lời cảm ơn chân thành nhất , lời chúc mừng năm mới tuyệt vời nhất tới người thầy đã hướng dẫn chúng em . Nay em xin gửi bài báo cáo về các bài thực tập cơ sở ,chi tiết như sau:</w:t>
+      <w:r>
+        <w:rPr>
+          <w:color w:val="000000"/>
+        </w:rPr>
+        <w:tab/>
+      </w:r>
+    </w:p>
+    <w:p>
+      <w:pPr>
+        <w:tabs>
+          <w:tab w:val="left" w:pos="2268"/>
+          <w:tab w:val="left" w:leader="dot" w:pos="7938"/>
+        </w:tabs>
+        <w:ind w:firstLine="2268"/>
+        <w:rPr>
+          <w:b/>
+          <w:color w:val="000000"/>
+        </w:rPr>
+      </w:pPr>
+      <w:r>
+        <w:rPr>
+          <w:color w:val="000000"/>
+        </w:rPr>
+        <w:t>MSSV</w:t>
+      </w:r>
+      <w:r>
+        <w:rPr>
+          <w:b/>
+          <w:color w:val="000000"/>
+        </w:rPr>
+        <w:t xml:space="preserve">:    </w:t>
+      </w:r>
+      <w:r>
+        <w:rPr>
+          <w:b/>
+          <w:color w:val="000000"/>
+        </w:rPr>
+        <w:t>58131319</w:t>
+      </w:r>
+      <w:r>
+        <w:rPr>
+          <w:color w:val="000000"/>
+        </w:rPr>
+        <w:tab/>
+      </w:r>
+    </w:p>
+    <w:p>
+      <w:pPr>
+        <w:tabs>
+          <w:tab w:val="left" w:leader="dot" w:pos="7938"/>
+        </w:tabs>
+        <w:ind w:firstLine="2268"/>
+        <w:rPr>
+          <w:color w:val="000000"/>
+        </w:rPr>
+      </w:pPr>
+      <w:r>
+        <w:rPr>
+          <w:color w:val="000000"/>
+        </w:rPr>
+        <w:t>Nơi thực tập: (nếu có)</w:t>
+      </w:r>
+      <w:r>
+        <w:rPr>
+          <w:color w:val="000000"/>
+        </w:rPr>
+        <w:t xml:space="preserve"> : G8.103</w:t>
+      </w:r>
+      <w:r>
+        <w:rPr>
+          <w:color w:val="000000"/>
+        </w:rPr>
+        <w:tab/>
+      </w:r>
+    </w:p>
+    <w:p>
+      <w:pPr>
+        <w:tabs>
+          <w:tab w:val="left" w:leader="dot" w:pos="7938"/>
+        </w:tabs>
+        <w:ind w:firstLine="2268"/>
+        <w:rPr>
+          <w:color w:val="000000"/>
+        </w:rPr>
+      </w:pPr>
+    </w:p>
+    <w:p>
+      <w:pPr>
+        <w:tabs>
+          <w:tab w:val="left" w:leader="dot" w:pos="7938"/>
+        </w:tabs>
+        <w:ind w:firstLine="2268"/>
+        <w:rPr>
+          <w:color w:val="000000"/>
+        </w:rPr>
+      </w:pPr>
+    </w:p>
+    <w:p>
+      <w:pPr>
+        <w:tabs>
+          <w:tab w:val="left" w:leader="dot" w:pos="7938"/>
+        </w:tabs>
+        <w:ind w:firstLine="2268"/>
+        <w:rPr>
+          <w:color w:val="000000"/>
+        </w:rPr>
+      </w:pPr>
+    </w:p>
+    <w:p>
+      <w:pPr>
+        <w:tabs>
+          <w:tab w:val="left" w:leader="dot" w:pos="7938"/>
+        </w:tabs>
+        <w:ind w:firstLine="2268"/>
+        <w:rPr>
+          <w:color w:val="000000"/>
+        </w:rPr>
+      </w:pPr>
+    </w:p>
+    <w:p>
+      <w:pPr>
+        <w:tabs>
+          <w:tab w:val="left" w:leader="dot" w:pos="7938"/>
+        </w:tabs>
+        <w:ind w:firstLine="2268"/>
+        <w:rPr>
+          <w:color w:val="000000"/>
+        </w:rPr>
+      </w:pPr>
+    </w:p>
+    <w:p>
+      <w:pPr>
+        <w:tabs>
+          <w:tab w:val="left" w:leader="dot" w:pos="7938"/>
+        </w:tabs>
+        <w:ind w:firstLine="2268"/>
+        <w:rPr>
+          <w:color w:val="000000"/>
+        </w:rPr>
+      </w:pPr>
+    </w:p>
+    <w:p>
+      <w:pPr>
+        <w:tabs>
+          <w:tab w:val="left" w:leader="dot" w:pos="9214"/>
+        </w:tabs>
+        <w:spacing w:before="40" w:after="40" w:line="312" w:lineRule="auto"/>
+        <w:ind w:firstLine="0"/>
+        <w:jc w:val="left"/>
+      </w:pPr>
+      <w:r>
+        <w:t xml:space="preserve">Nội dung thực tập: </w:t>
+      </w:r>
+      <w:r>
+        <w:t>Đầu tiên em xin gửi lời chúc sức khỏe , lời chúc mừng năm mới tới thầy đã hướng dẫn tụi em thực tập những ngày qua . Nay em xin trình bày nội dung các bài thực tập cơ sở như sau :</w:t>
+      </w:r>
+    </w:p>
+    <w:p>
+      <w:pPr>
+        <w:tabs>
+          <w:tab w:val="left" w:leader="dot" w:pos="9214"/>
+        </w:tabs>
+        <w:spacing w:before="40" w:after="40" w:line="312" w:lineRule="auto"/>
+        <w:ind w:firstLine="0"/>
+        <w:jc w:val="left"/>
+      </w:pPr>
+      <w:r>
+        <w:t>Bài 1:</w:t>
+      </w:r>
+      <w:r>
+        <w:t xml:space="preserve"> Đầu tiên ta khai báo các thuộc tính cần thiết của danh bạ , để không cần khai báo kích thước của một mảng , đồng thời sử dụng để chứa đối tượng danh bạ cần làm ta sử dụng vector .Tiếp theo ta đọc file và ghi file </w:t>
+      </w:r>
+      <w:r>
+        <w:t xml:space="preserve"> , viết hàm in danh bạ , tìm dựa theo dữ liệu người nhập để tìm danh bạ , hướng dẫn người nhập nhập thông tin , so sánh , tìm theo tên</w:t>
+      </w:r>
+    </w:p>
+    <w:p>
+      <w:pPr>
+        <w:tabs>
+          <w:tab w:val="left" w:leader="dot" w:pos="9214"/>
+        </w:tabs>
+        <w:spacing w:before="40" w:after="40" w:line="312" w:lineRule="auto"/>
+        <w:ind w:firstLine="0"/>
+        <w:jc w:val="left"/>
+      </w:pPr>
+      <w:r>
+        <w:t>Bài 2 :</w:t>
+      </w:r>
+      <w:r>
+        <w:t>Đầu tiên ta khai báo thuộc tính ngày , tháng ., năm – tiếp khai báo tháng có 30 ngày hoặc 31 ngày và tháng 2 28 ngày ( năm nhuận) , hàm khởi tạo đối chiếu tháng , năm</w:t>
+      </w:r>
+    </w:p>
+    <w:p>
+      <w:pPr>
+        <w:tabs>
+          <w:tab w:val="left" w:leader="dot" w:pos="9214"/>
+        </w:tabs>
+        <w:spacing w:before="40" w:after="40" w:line="312" w:lineRule="auto"/>
+        <w:ind w:firstLine="0"/>
+        <w:jc w:val="left"/>
+      </w:pPr>
+      <w:r>
+        <w:t>, hàm đếm ngày , hàm kiểm tra năm có phải năm nhuận hay không – trình bày kết quả cho người xem lịch.</w:t>
+      </w:r>
+    </w:p>
+    <w:p>
+      <w:pPr>
+        <w:tabs>
+          <w:tab w:val="left" w:leader="dot" w:pos="9214"/>
+        </w:tabs>
+        <w:spacing w:before="40" w:after="40" w:line="312" w:lineRule="auto"/>
+        <w:ind w:firstLine="0"/>
+        <w:jc w:val="left"/>
+      </w:pPr>
+      <w:r>
+        <w:t>Bài 3:</w:t>
+      </w:r>
+      <w:r>
+        <w:t>Đầu tiên ta sẽ dùng compare để kiểm tra so sánh đáp án đúng vs đáp án của người thi. Tiếp là hàm lưu điểm nếu người thi chọn nhầm hoặc cố tình thì sẽ lệnh sẽ không hoạt động chỉ được ấn phím 1 để lưu hoặc phím 2 để không lưu điểm người thi nếu người thi chọn lưu điểm xuất điểm vào file luudiem.txt – điểm được lưu thành công</w:t>
+      </w:r>
+    </w:p>
+    <w:p>
+      <w:pPr>
+        <w:tabs>
+          <w:tab w:val="left" w:leader="dot" w:pos="9214"/>
+        </w:tabs>
+        <w:spacing w:before="40" w:after="40" w:line="312" w:lineRule="auto"/>
+        <w:ind w:firstLine="0"/>
+        <w:jc w:val="left"/>
+      </w:pPr>
+      <w:r>
+        <w:t>Thứ 3 chúng ta bắt đầu dùng hàm mở đề khai báo s là đáp án đề cho sẵn , x là đáp án người thi , lấy đề - câu hỏi từ file txt – Cuối cùng ta dùng hàm kiểm tra đáp án phía trên</w:t>
+      </w:r>
+    </w:p>
+    <w:p>
+      <w:pPr>
+        <w:tabs>
+          <w:tab w:val="left" w:leader="dot" w:pos="9214"/>
+        </w:tabs>
+        <w:spacing w:before="40" w:after="40" w:line="312" w:lineRule="auto"/>
+        <w:ind w:firstLine="0"/>
+        <w:jc w:val="left"/>
+      </w:pPr>
+      <w:r>
+        <w:t>Nếu đáp án đúng điểm  được cộng lên = 2 kết thúc vòng lặp ta in điểm số cũng như thông báo hoàn thành bài thi cho người chơi và lưu điểm , tên người chơi..</w:t>
+      </w:r>
+    </w:p>
+    <w:p>
+      <w:pPr>
+        <w:tabs>
+          <w:tab w:val="left" w:leader="dot" w:pos="9214"/>
+        </w:tabs>
+        <w:spacing w:before="40" w:after="40" w:line="312" w:lineRule="auto"/>
+        <w:ind w:firstLine="0"/>
+        <w:jc w:val="left"/>
+      </w:pPr>
+      <w:r>
+        <w:t>Để xem điểm đã lưu ta tương tự ta dùng file luudiem.txt và lệnh do while và compare .</w:t>
+      </w:r>
+    </w:p>
+    <w:p>
+      <w:pPr>
+        <w:tabs>
+          <w:tab w:val="left" w:leader="dot" w:pos="9214"/>
+        </w:tabs>
+        <w:spacing w:before="40" w:after="40" w:line="312" w:lineRule="auto"/>
+        <w:ind w:firstLine="0"/>
+        <w:jc w:val="left"/>
+      </w:pPr>
+      <w:r>
+        <w:t xml:space="preserve">Phần cuối là phần chọn đề , tương tự ta dùng lệnh do while  để người chơi chọn đề nếu người chơi chọn đề </w:t>
+      </w:r>
+      <w:r>
+        <w:t>không nằm trong 3 đề hoặc chọn để xem điểm đã lưu thì xuất thông báo chọn sai còn nếu người chơi chọn đúng tiếp tục mở đề.</w:t>
       </w:r>
       <w:bookmarkStart w:id="0" w:name="_GoBack"/>
       <w:bookmarkEnd w:id="0"/>
-    </w:p>
-    <w:p>
-      <w:pPr>
-        <w:rPr>
-          <w:sz w:val="24"/>
-          <w:szCs w:val="24"/>
-        </w:rPr>
-      </w:pPr>
-      <w:r>
-        <w:rPr>
-          <w:sz w:val="24"/>
-          <w:szCs w:val="24"/>
-        </w:rPr>
-        <w:t>Bài 1 :</w:t>
-      </w:r>
-    </w:p>
-    <w:p>
-      <w:pPr>
-        <w:rPr>
-          <w:sz w:val="24"/>
-          <w:szCs w:val="24"/>
-        </w:rPr>
-      </w:pPr>
-    </w:p>
+      <w:r>
+        <w:tab/>
+      </w:r>
+    </w:p>
+    <w:p>
+      <w:pPr>
+        <w:tabs>
+          <w:tab w:val="left" w:leader="dot" w:pos="9214"/>
+        </w:tabs>
+        <w:spacing w:before="40" w:after="40" w:line="312" w:lineRule="auto"/>
+        <w:ind w:firstLine="0"/>
+        <w:jc w:val="left"/>
+      </w:pPr>
+      <w:r>
+        <w:tab/>
+      </w:r>
+    </w:p>
+    <w:p>
+      <w:pPr>
+        <w:tabs>
+          <w:tab w:val="left" w:leader="dot" w:pos="9214"/>
+        </w:tabs>
+        <w:spacing w:before="40" w:after="40" w:line="312" w:lineRule="auto"/>
+        <w:ind w:firstLine="0"/>
+        <w:jc w:val="left"/>
+      </w:pPr>
+      <w:r>
+        <w:tab/>
+      </w:r>
+    </w:p>
+    <w:p>
+      <w:pPr>
+        <w:tabs>
+          <w:tab w:val="left" w:leader="dot" w:pos="9214"/>
+        </w:tabs>
+        <w:spacing w:before="40" w:after="40" w:line="312" w:lineRule="auto"/>
+        <w:ind w:firstLine="0"/>
+        <w:jc w:val="left"/>
+      </w:pPr>
+      <w:r>
+        <w:tab/>
+      </w:r>
+    </w:p>
+    <w:p>
+      <w:pPr>
+        <w:tabs>
+          <w:tab w:val="left" w:leader="dot" w:pos="9214"/>
+        </w:tabs>
+        <w:spacing w:before="40" w:after="40" w:line="312" w:lineRule="auto"/>
+        <w:ind w:firstLine="0"/>
+        <w:jc w:val="left"/>
+      </w:pPr>
+      <w:r>
+        <w:tab/>
+      </w:r>
+    </w:p>
+    <w:p>
+      <w:pPr>
+        <w:tabs>
+          <w:tab w:val="left" w:leader="dot" w:pos="9214"/>
+        </w:tabs>
+        <w:spacing w:before="40" w:after="40" w:line="312" w:lineRule="auto"/>
+        <w:ind w:firstLine="0"/>
+        <w:jc w:val="left"/>
+      </w:pPr>
+      <w:r>
+        <w:tab/>
+      </w:r>
+    </w:p>
+    <w:p>
+      <w:pPr>
+        <w:tabs>
+          <w:tab w:val="left" w:leader="dot" w:pos="9214"/>
+        </w:tabs>
+        <w:spacing w:before="40" w:after="40" w:line="312" w:lineRule="auto"/>
+        <w:ind w:firstLine="0"/>
+        <w:jc w:val="left"/>
+      </w:pPr>
+      <w:r>
+        <w:tab/>
+      </w:r>
+    </w:p>
+    <w:p>
+      <w:pPr>
+        <w:tabs>
+          <w:tab w:val="left" w:leader="dot" w:pos="7938"/>
+        </w:tabs>
+        <w:ind w:firstLine="2268"/>
+        <w:rPr>
+          <w:color w:val="000000"/>
+        </w:rPr>
+      </w:pPr>
+      <w:r>
+        <w:tab/>
+      </w:r>
+      <w:r>
+        <w:rPr>
+          <w:color w:val="000000"/>
+        </w:rPr>
+        <w:tab/>
+      </w:r>
+    </w:p>
+    <w:p/>
     <w:sectPr>
       <w:pgSz w:w="12240" w:h="15840"/>
       <w:pgMar w:top="1440" w:right="1440" w:bottom="1440" w:left="1440" w:header="720" w:footer="720" w:gutter="0"/>
@@ -517,6 +1241,17 @@
   <w:style w:type="paragraph" w:default="1" w:styleId="Normal">
     <w:name w:val="Normal"/>
     <w:qFormat/>
+    <w:rsid w:val="00222D9F"/>
+    <w:pPr>
+      <w:spacing w:before="60" w:after="0" w:line="288" w:lineRule="auto"/>
+      <w:ind w:firstLine="567"/>
+      <w:jc w:val="both"/>
+    </w:pPr>
+    <w:rPr>
+      <w:rFonts w:ascii="Times New Roman" w:eastAsia="Times New Roman" w:hAnsi="Times New Roman" w:cs="Times New Roman"/>
+      <w:sz w:val="26"/>
+      <w:szCs w:val="26"/>
+    </w:rPr>
   </w:style>
   <w:style w:type="character" w:default="1" w:styleId="DefaultParagraphFont">
     <w:name w:val="Default Paragraph Font"/>

</xml_diff>